<commit_message>
Ajout proposition slight drwaback
</commit_message>
<xml_diff>
--- a/Data_csv/Comments_Mitri.docx
+++ b/Data_csv/Comments_Mitri.docx
@@ -1,6 +1,6 @@
 
 <file path=word/document.xml><?xml version="1.0" encoding="utf-8"?>
-<w:document xmlns:wpc="http://schemas.microsoft.com/office/word/2010/wordprocessingCanvas" xmlns:cx="http://schemas.microsoft.com/office/drawing/2014/chartex" xmlns:cx1="http://schemas.microsoft.com/office/drawing/2015/9/8/chartex" xmlns:cx2="http://schemas.microsoft.com/office/drawing/2015/10/21/chartex" xmlns:cx3="http://schemas.microsoft.com/office/drawing/2016/5/9/chartex" xmlns:cx4="http://schemas.microsoft.com/office/drawing/2016/5/10/chartex" xmlns:cx5="http://schemas.microsoft.com/office/drawing/2016/5/11/chartex" xmlns:cx6="http://schemas.microsoft.com/office/drawing/2016/5/12/chartex" xmlns:cx7="http://schemas.microsoft.com/office/drawing/2016/5/13/chartex" xmlns:cx8="http://schemas.microsoft.com/office/drawing/2016/5/14/chartex" xmlns:mc="http://schemas.openxmlformats.org/markup-compatibility/2006" xmlns:aink="http://schemas.microsoft.com/office/drawing/2016/ink" xmlns:am3d="http://schemas.microsoft.com/office/drawing/2017/model3d" xmlns:o="urn:schemas-microsoft-com:office:office" xmlns:r="http://schemas.openxmlformats.org/officeDocument/2006/relationships" xmlns:m="http://schemas.openxmlformats.org/officeDocument/2006/math" xmlns:v="urn:schemas-microsoft-com:vml" xmlns:wp14="http://schemas.microsoft.com/office/word/2010/wordprocessingDrawing" xmlns:wp="http://schemas.openxmlformats.org/drawingml/2006/wordprocessingDrawing" xmlns:w10="urn:schemas-microsoft-com:office:word" xmlns:w="http://schemas.openxmlformats.org/wordprocessingml/2006/main" xmlns:w14="http://schemas.microsoft.com/office/word/2010/wordml" xmlns:w15="http://schemas.microsoft.com/office/word/2012/wordml" xmlns:w16cid="http://schemas.microsoft.com/office/word/2016/wordml/cid" xmlns:w16se="http://schemas.microsoft.com/office/word/2015/wordml/symex" xmlns:wpg="http://schemas.microsoft.com/office/word/2010/wordprocessingGroup" xmlns:wpi="http://schemas.microsoft.com/office/word/2010/wordprocessingInk" xmlns:wne="http://schemas.microsoft.com/office/word/2006/wordml" xmlns:wps="http://schemas.microsoft.com/office/word/2010/wordprocessingShape" mc:Ignorable="w14 w15 w16se w16cid wp14">
+<w:document xmlns:wpc="http://schemas.microsoft.com/office/word/2010/wordprocessingCanvas" xmlns:mo="http://schemas.microsoft.com/office/mac/office/2008/main" xmlns:mc="http://schemas.openxmlformats.org/markup-compatibility/2006" xmlns:mv="urn:schemas-microsoft-com:mac:vml" xmlns:o="urn:schemas-microsoft-com:office:office" xmlns:r="http://schemas.openxmlformats.org/officeDocument/2006/relationships" xmlns:m="http://schemas.openxmlformats.org/officeDocument/2006/math" xmlns:v="urn:schemas-microsoft-com:vml" xmlns:wp14="http://schemas.microsoft.com/office/word/2010/wordprocessingDrawing" xmlns:wp="http://schemas.openxmlformats.org/drawingml/2006/wordprocessingDrawing" xmlns:w10="urn:schemas-microsoft-com:office:word" xmlns:w="http://schemas.openxmlformats.org/wordprocessingml/2006/main" xmlns:w14="http://schemas.microsoft.com/office/word/2010/wordml" xmlns:w15="http://schemas.microsoft.com/office/word/2012/wordml" xmlns:wpg="http://schemas.microsoft.com/office/word/2010/wordprocessingGroup" xmlns:wpi="http://schemas.microsoft.com/office/word/2010/wordprocessingInk" xmlns:wne="http://schemas.microsoft.com/office/word/2006/wordml" xmlns:wps="http://schemas.microsoft.com/office/word/2010/wordprocessingShape" mc:Ignorable="w14 w15 wp14">
   <w:body>
     <w:p>
       <w:pPr>
@@ -151,21 +151,7 @@
         <w:rPr>
           <w:lang w:val="en-GB"/>
         </w:rPr>
-        <w:t xml:space="preserve">One issue is unclear in the discussion and Figure 4: "the count of SYTO-9 stained cells", do you mean SYTO-9 and not </w:t>
-      </w:r>
-      <w:proofErr w:type="spellStart"/>
-      <w:r>
-        <w:rPr>
-          <w:lang w:val="en-GB"/>
-        </w:rPr>
-        <w:t>mCherry</w:t>
-      </w:r>
-      <w:proofErr w:type="spellEnd"/>
-      <w:r>
-        <w:rPr>
-          <w:lang w:val="en-GB"/>
-        </w:rPr>
-        <w:t xml:space="preserve">? Otherwise, it's normal that Pseudomonas cells also get stained with SYTO-9. </w:t>
+        <w:t xml:space="preserve">One issue is unclear in the discussion and Figure 4: "the count of SYTO-9 stained cells", do you mean SYTO-9 and not mCherry? Otherwise, it's normal that Pseudomonas cells also get stained with SYTO-9. </w:t>
       </w:r>
     </w:p>
     <w:p>
@@ -333,21 +319,7 @@
         <w:rPr>
           <w:lang w:val="en-GB"/>
         </w:rPr>
-        <w:t xml:space="preserve">- When you </w:t>
-      </w:r>
-      <w:proofErr w:type="gramStart"/>
-      <w:r>
-        <w:rPr>
-          <w:lang w:val="en-GB"/>
-        </w:rPr>
-        <w:t>say</w:t>
-      </w:r>
-      <w:proofErr w:type="gramEnd"/>
-      <w:r>
-        <w:rPr>
-          <w:lang w:val="en-GB"/>
-        </w:rPr>
-        <w:t xml:space="preserve"> "plated on a 96-well plate" you mean "diluted"?</w:t>
+        <w:t>- When you say "plated on a 96-well plate" you mean "diluted"?</w:t>
       </w:r>
     </w:p>
     <w:p>
@@ -391,13 +363,13 @@
       </w:pPr>
       <w:r>
         <w:rPr>
-          <w:lang w:val="en-GB"/>
+          <w:lang w:val="fr-FR"/>
         </w:rPr>
         <w:t>Evan</w:t>
       </w:r>
       <w:r>
         <w:rPr>
-          <w:lang w:val="en-GB"/>
+          <w:lang w:val="fr-FR"/>
         </w:rPr>
         <w:t>:</w:t>
       </w:r>
@@ -421,7 +393,7 @@
           <w:lang w:val="fr-FR"/>
         </w:rPr>
       </w:pPr>
-      <w:hyperlink r:id="rId7" w:history="1">
+      <w:hyperlink r:id="rId6" w:history="1">
         <w:r>
           <w:rPr>
             <w:rStyle w:val="Hyperlink"/>
@@ -437,7 +409,7 @@
           <w:lang w:val="fr-FR"/>
         </w:rPr>
       </w:pPr>
-      <w:hyperlink r:id="rId8" w:history="1">
+      <w:hyperlink r:id="rId7" w:history="1">
         <w:r>
           <w:rPr>
             <w:rStyle w:val="Hyperlink"/>
@@ -453,7 +425,7 @@
           <w:lang w:val="fr-FR"/>
         </w:rPr>
       </w:pPr>
-      <w:hyperlink r:id="rId9" w:history="1">
+      <w:hyperlink r:id="rId8" w:history="1">
         <w:r>
           <w:rPr>
             <w:rStyle w:val="Hyperlink"/>
@@ -555,72 +527,151 @@
           <w:i/>
           <w:lang w:val="en-GB"/>
         </w:rPr>
-        <w:t xml:space="preserve">In our case, the new strain shows a good adaptation to both the toluene polluted media and the mixed carbon media. </w:t>
+        <w:t>In our case, the new strain shows a good adaptation to both the toluene polluted media and the mixed carbon media. Pseudomonas putida F1 seems to be an interesting candidate for bioaugmentation.</w:t>
+      </w:r>
+    </w:p>
+    <w:p>
+      <w:pPr>
+        <w:rPr>
+          <w:lang w:val="en-GB"/>
+        </w:rPr>
+      </w:pPr>
+      <w:r>
+        <w:rPr>
+          <w:lang w:val="en-GB"/>
+        </w:rPr>
+        <w:t>In our case, the new strain has adapted well, in a polluted media and, more interesting, in a mixed carbon media, with no pollutants. This seems to indicate that our Pseudomonas putida would be an interesting specimen for bioaugmentation.</w:t>
+      </w:r>
+    </w:p>
+    <w:p>
+      <w:pPr>
+        <w:rPr>
+          <w:lang w:val="en-GB"/>
+        </w:rPr>
+      </w:pPr>
+      <w:r>
+        <w:rPr>
+          <w:lang w:val="en-GB"/>
+        </w:rPr>
+        <w:t xml:space="preserve">However, our experiment was limited in time and original communities. This means that we do not know if the </w:t>
       </w:r>
       <w:r>
         <w:rPr>
           <w:i/>
           <w:lang w:val="en-GB"/>
         </w:rPr>
-        <w:t>Pseudomonas putida</w:t>
-      </w:r>
-      <w:r>
-        <w:rPr>
-          <w:i/>
-          <w:lang w:val="en-GB"/>
-        </w:rPr>
-        <w:t xml:space="preserve"> F1 seems to be an interesting candidate for bioaugmentation.</w:t>
-      </w:r>
-    </w:p>
-    <w:p>
-      <w:pPr>
-        <w:rPr>
-          <w:lang w:val="en-GB"/>
-        </w:rPr>
-      </w:pPr>
-      <w:r>
-        <w:rPr>
-          <w:lang w:val="en-GB"/>
-        </w:rPr>
-        <w:t>In our case, the new strain has adapted well, in a polluted media and, more interesting, in a mixed carbon media, with no pollutants. This seems to indicate that our Pseudomonas putida would be an interesting specimen for bioaugmentation.</w:t>
-      </w:r>
-    </w:p>
-    <w:p>
-      <w:pPr>
-        <w:rPr>
-          <w:lang w:val="en-GB"/>
-        </w:rPr>
-      </w:pPr>
-      <w:r>
-        <w:rPr>
-          <w:lang w:val="en-GB"/>
-        </w:rPr>
-        <w:t xml:space="preserve">However, our experiment was limited in time and original communities. This means that we do not know if the </w:t>
-      </w:r>
-      <w:proofErr w:type="spellStart"/>
-      <w:r>
-        <w:rPr>
-          <w:i/>
-          <w:lang w:val="en-GB"/>
-        </w:rPr>
-        <w:t>Pseudomons</w:t>
-      </w:r>
-      <w:proofErr w:type="spellEnd"/>
-      <w:r>
-        <w:rPr>
-          <w:i/>
-          <w:lang w:val="en-GB"/>
-        </w:rPr>
-        <w:t xml:space="preserve"> putida</w:t>
+        <w:t>Pseudomons putida</w:t>
       </w:r>
       <w:r>
         <w:rPr>
           <w:lang w:val="en-GB"/>
         </w:rPr>
         <w:t xml:space="preserve"> would last over time, and we may have had no competitors out of sheer luck.  </w:t>
+      </w:r>
+    </w:p>
+    <w:p>
+      <w:pPr>
+        <w:rPr>
+          <w:lang w:val="en-GB"/>
+        </w:rPr>
+      </w:pPr>
+    </w:p>
+    <w:p>
+      <w:pPr>
+        <w:rPr>
+          <w:lang w:val="en-GB"/>
+        </w:rPr>
+      </w:pPr>
+    </w:p>
+    <w:p>
+      <w:pPr>
+        <w:widowControl w:val="0"/>
+        <w:autoSpaceDE w:val="0"/>
+        <w:autoSpaceDN w:val="0"/>
+        <w:adjustRightInd w:val="0"/>
+        <w:spacing w:after="240" w:line="300" w:lineRule="atLeast"/>
+        <w:rPr>
+          <w:rFonts w:ascii="Times" w:hAnsi="Times" w:cs="Times"/>
+          <w:color w:val="000000"/>
+          <w:sz w:val="26"/>
+          <w:szCs w:val="26"/>
+          <w:lang w:val="en-GB"/>
+        </w:rPr>
+      </w:pPr>
+      <w:r>
+        <w:rPr>
+          <w:rFonts w:ascii="Times" w:hAnsi="Times" w:cs="Times"/>
+          <w:color w:val="000000"/>
+          <w:sz w:val="26"/>
+          <w:szCs w:val="26"/>
+          <w:lang w:val="en-GB"/>
+        </w:rPr>
+        <w:lastRenderedPageBreak/>
+        <w:t>“</w:t>
+      </w:r>
+      <w:r>
+        <w:rPr>
+          <w:rFonts w:ascii="Times" w:hAnsi="Times" w:cs="Times"/>
+          <w:color w:val="000000"/>
+          <w:sz w:val="26"/>
+          <w:szCs w:val="26"/>
+          <w:lang w:val="en-GB"/>
+        </w:rPr>
+        <w:t>We noticed a slight drawback when we plotted the count of SYTO-9 stained cells over time, for PP alone and PP with SC in toluene in figure 5. Indeed, the fact that we get a green-only fluorescence in PP and PV alone is surprising, knowing that both PP and PV were tagged with mCherry, which emits a red fluorescence and causes an upwards shift in the fluorescence graph (as explained in fig. 2). Moreover, the number of green-fluorescent cells in PP or PV alone looks a lot like the number in PP(or PV) + SC.</w:t>
+      </w:r>
+    </w:p>
+    <w:p>
+      <w:pPr>
+        <w:widowControl w:val="0"/>
+        <w:autoSpaceDE w:val="0"/>
+        <w:autoSpaceDN w:val="0"/>
+        <w:adjustRightInd w:val="0"/>
+        <w:spacing w:after="240" w:line="300" w:lineRule="atLeast"/>
+        <w:rPr>
+          <w:rFonts w:ascii="Times" w:hAnsi="Times" w:cs="Times"/>
+          <w:color w:val="000000"/>
+          <w:sz w:val="26"/>
+          <w:szCs w:val="26"/>
+          <w:lang w:val="en-GB"/>
+        </w:rPr>
+      </w:pPr>
+      <w:r>
+        <w:rPr>
+          <w:rFonts w:ascii="Times" w:hAnsi="Times" w:cs="Times"/>
+          <w:color w:val="000000"/>
+          <w:sz w:val="26"/>
+          <w:szCs w:val="26"/>
+          <w:lang w:val="en-GB"/>
+        </w:rPr>
+        <w:t xml:space="preserve"> </w:t>
+      </w:r>
+      <w:r>
+        <w:rPr>
+          <w:lang w:val="en-GB"/>
+        </w:rPr>
+        <w:t xml:space="preserve">It is even more visible in </w:t>
+      </w:r>
+      <w:r>
+        <w:rPr>
+          <w:lang w:val="en-GB"/>
+        </w:rPr>
+        <w:t>fig.6 [trucmuche]; {fig.6 a) is a representation of PP alone in toluene, and fig.6 b) of PP+SC in toluene}. These graphs are almost identical, and both show a green-only fluorescence.</w:t>
+      </w:r>
+      <w:r>
+        <w:rPr>
+          <w:lang w:val="en-GB"/>
+        </w:rPr>
+        <w:t>”</w:t>
       </w:r>
       <w:bookmarkStart w:id="3" w:name="_GoBack"/>
       <w:bookmarkEnd w:id="3"/>
+    </w:p>
+    <w:p>
+      <w:pPr>
+        <w:rPr>
+          <w:lang w:val="en-GB"/>
+        </w:rPr>
+      </w:pPr>
     </w:p>
     <w:sectPr>
       <w:pgSz w:w="11906" w:h="16838"/>
@@ -633,7 +684,7 @@
 </file>
 
 <file path=word/comments.xml><?xml version="1.0" encoding="utf-8"?>
-<w:comments xmlns:wpc="http://schemas.microsoft.com/office/word/2010/wordprocessingCanvas" xmlns:cx="http://schemas.microsoft.com/office/drawing/2014/chartex" xmlns:cx1="http://schemas.microsoft.com/office/drawing/2015/9/8/chartex" xmlns:cx2="http://schemas.microsoft.com/office/drawing/2015/10/21/chartex" xmlns:cx3="http://schemas.microsoft.com/office/drawing/2016/5/9/chartex" xmlns:cx4="http://schemas.microsoft.com/office/drawing/2016/5/10/chartex" xmlns:cx5="http://schemas.microsoft.com/office/drawing/2016/5/11/chartex" xmlns:cx6="http://schemas.microsoft.com/office/drawing/2016/5/12/chartex" xmlns:cx7="http://schemas.microsoft.com/office/drawing/2016/5/13/chartex" xmlns:cx8="http://schemas.microsoft.com/office/drawing/2016/5/14/chartex" xmlns:mc="http://schemas.openxmlformats.org/markup-compatibility/2006" xmlns:aink="http://schemas.microsoft.com/office/drawing/2016/ink" xmlns:am3d="http://schemas.microsoft.com/office/drawing/2017/model3d" xmlns:o="urn:schemas-microsoft-com:office:office" xmlns:r="http://schemas.openxmlformats.org/officeDocument/2006/relationships" xmlns:m="http://schemas.openxmlformats.org/officeDocument/2006/math" xmlns:v="urn:schemas-microsoft-com:vml" xmlns:wp14="http://schemas.microsoft.com/office/word/2010/wordprocessingDrawing" xmlns:wp="http://schemas.openxmlformats.org/drawingml/2006/wordprocessingDrawing" xmlns:w10="urn:schemas-microsoft-com:office:word" xmlns:w="http://schemas.openxmlformats.org/wordprocessingml/2006/main" xmlns:w14="http://schemas.microsoft.com/office/word/2010/wordml" xmlns:w15="http://schemas.microsoft.com/office/word/2012/wordml" xmlns:w16cid="http://schemas.microsoft.com/office/word/2016/wordml/cid" xmlns:w16se="http://schemas.microsoft.com/office/word/2015/wordml/symex" xmlns:wpg="http://schemas.microsoft.com/office/word/2010/wordprocessingGroup" xmlns:wpi="http://schemas.microsoft.com/office/word/2010/wordprocessingInk" xmlns:wne="http://schemas.microsoft.com/office/word/2006/wordml" xmlns:wps="http://schemas.microsoft.com/office/word/2010/wordprocessingShape" mc:Ignorable="w14 w15 w16se w16cid wp14">
+<w:comments xmlns:wpc="http://schemas.microsoft.com/office/word/2010/wordprocessingCanvas" xmlns:mo="http://schemas.microsoft.com/office/mac/office/2008/main" xmlns:mc="http://schemas.openxmlformats.org/markup-compatibility/2006" xmlns:mv="urn:schemas-microsoft-com:mac:vml" xmlns:o="urn:schemas-microsoft-com:office:office" xmlns:r="http://schemas.openxmlformats.org/officeDocument/2006/relationships" xmlns:m="http://schemas.openxmlformats.org/officeDocument/2006/math" xmlns:v="urn:schemas-microsoft-com:vml" xmlns:wp14="http://schemas.microsoft.com/office/word/2010/wordprocessingDrawing" xmlns:wp="http://schemas.openxmlformats.org/drawingml/2006/wordprocessingDrawing" xmlns:w10="urn:schemas-microsoft-com:office:word" xmlns:w="http://schemas.openxmlformats.org/wordprocessingml/2006/main" xmlns:w14="http://schemas.microsoft.com/office/word/2010/wordml" xmlns:w15="http://schemas.microsoft.com/office/word/2012/wordml" xmlns:wpg="http://schemas.microsoft.com/office/word/2010/wordprocessingGroup" xmlns:wpi="http://schemas.microsoft.com/office/word/2010/wordprocessingInk" xmlns:wne="http://schemas.microsoft.com/office/word/2006/wordml" xmlns:wps="http://schemas.microsoft.com/office/word/2010/wordprocessingShape" mc:Ignorable="w14 w15 wp14">
   <w:comment w:id="0" w:author="Olivier Bützberger" w:date="2017-12-10T16:02:00Z" w:initials="OB">
     <w:p>
       <w:pPr>
@@ -709,21 +760,7 @@
         <w:rPr>
           <w:lang w:val="en-GB"/>
         </w:rPr>
-        <w:t xml:space="preserve">« Can </w:t>
-      </w:r>
-      <w:proofErr w:type="gramStart"/>
-      <w:r>
-        <w:rPr>
-          <w:lang w:val="en-GB"/>
-        </w:rPr>
-        <w:t>a Toluene-degrading bacteria</w:t>
-      </w:r>
-      <w:proofErr w:type="gramEnd"/>
-      <w:r>
-        <w:rPr>
-          <w:lang w:val="en-GB"/>
-        </w:rPr>
-        <w:t xml:space="preserve"> improve </w:t>
+        <w:t xml:space="preserve">« Can a Toluene-degrading bacteria improve </w:t>
       </w:r>
       <w:r>
         <w:rPr>
@@ -776,7 +813,7 @@
 </file>
 
 <file path=word/commentsExtended.xml><?xml version="1.0" encoding="utf-8"?>
-<w15:commentsEx xmlns:wpc="http://schemas.microsoft.com/office/word/2010/wordprocessingCanvas" xmlns:cx="http://schemas.microsoft.com/office/drawing/2014/chartex" xmlns:cx1="http://schemas.microsoft.com/office/drawing/2015/9/8/chartex" xmlns:cx2="http://schemas.microsoft.com/office/drawing/2015/10/21/chartex" xmlns:cx3="http://schemas.microsoft.com/office/drawing/2016/5/9/chartex" xmlns:cx4="http://schemas.microsoft.com/office/drawing/2016/5/10/chartex" xmlns:cx5="http://schemas.microsoft.com/office/drawing/2016/5/11/chartex" xmlns:cx6="http://schemas.microsoft.com/office/drawing/2016/5/12/chartex" xmlns:cx7="http://schemas.microsoft.com/office/drawing/2016/5/13/chartex" xmlns:cx8="http://schemas.microsoft.com/office/drawing/2016/5/14/chartex" xmlns:mc="http://schemas.openxmlformats.org/markup-compatibility/2006" xmlns:aink="http://schemas.microsoft.com/office/drawing/2016/ink" xmlns:am3d="http://schemas.microsoft.com/office/drawing/2017/model3d" xmlns:o="urn:schemas-microsoft-com:office:office" xmlns:r="http://schemas.openxmlformats.org/officeDocument/2006/relationships" xmlns:m="http://schemas.openxmlformats.org/officeDocument/2006/math" xmlns:v="urn:schemas-microsoft-com:vml" xmlns:wp14="http://schemas.microsoft.com/office/word/2010/wordprocessingDrawing" xmlns:wp="http://schemas.openxmlformats.org/drawingml/2006/wordprocessingDrawing" xmlns:w10="urn:schemas-microsoft-com:office:word" xmlns:w="http://schemas.openxmlformats.org/wordprocessingml/2006/main" xmlns:w14="http://schemas.microsoft.com/office/word/2010/wordml" xmlns:w15="http://schemas.microsoft.com/office/word/2012/wordml" xmlns:w16cid="http://schemas.microsoft.com/office/word/2016/wordml/cid" xmlns:w16se="http://schemas.microsoft.com/office/word/2015/wordml/symex" xmlns:wpg="http://schemas.microsoft.com/office/word/2010/wordprocessingGroup" xmlns:wpi="http://schemas.microsoft.com/office/word/2010/wordprocessingInk" xmlns:wne="http://schemas.microsoft.com/office/word/2006/wordml" xmlns:wps="http://schemas.microsoft.com/office/word/2010/wordprocessingShape" mc:Ignorable="w14 w15 w16se w16cid wp14">
+<w15:commentsEx xmlns:wpc="http://schemas.microsoft.com/office/word/2010/wordprocessingCanvas" xmlns:mo="http://schemas.microsoft.com/office/mac/office/2008/main" xmlns:mc="http://schemas.openxmlformats.org/markup-compatibility/2006" xmlns:mv="urn:schemas-microsoft-com:mac:vml" xmlns:o="urn:schemas-microsoft-com:office:office" xmlns:r="http://schemas.openxmlformats.org/officeDocument/2006/relationships" xmlns:m="http://schemas.openxmlformats.org/officeDocument/2006/math" xmlns:v="urn:schemas-microsoft-com:vml" xmlns:wp14="http://schemas.microsoft.com/office/word/2010/wordprocessingDrawing" xmlns:wp="http://schemas.openxmlformats.org/drawingml/2006/wordprocessingDrawing" xmlns:w10="urn:schemas-microsoft-com:office:word" xmlns:w="http://schemas.openxmlformats.org/wordprocessingml/2006/main" xmlns:w14="http://schemas.microsoft.com/office/word/2010/wordml" xmlns:w15="http://schemas.microsoft.com/office/word/2012/wordml" xmlns:wpg="http://schemas.microsoft.com/office/word/2010/wordprocessingGroup" xmlns:wpi="http://schemas.microsoft.com/office/word/2010/wordprocessingInk" xmlns:wne="http://schemas.microsoft.com/office/word/2006/wordml" xmlns:wps="http://schemas.microsoft.com/office/word/2010/wordprocessingShape" mc:Ignorable="w14 w15 wp14">
   <w15:commentEx w15:paraId="32B002B2" w15:done="0"/>
   <w15:commentEx w15:paraId="0EFD89B7" w15:done="0"/>
   <w15:commentEx w15:paraId="2236F1C1" w15:done="0"/>
@@ -792,7 +829,7 @@
 </file>
 
 <file path=word/people.xml><?xml version="1.0" encoding="utf-8"?>
-<w15:people xmlns:wpc="http://schemas.microsoft.com/office/word/2010/wordprocessingCanvas" xmlns:cx="http://schemas.microsoft.com/office/drawing/2014/chartex" xmlns:cx1="http://schemas.microsoft.com/office/drawing/2015/9/8/chartex" xmlns:cx2="http://schemas.microsoft.com/office/drawing/2015/10/21/chartex" xmlns:cx3="http://schemas.microsoft.com/office/drawing/2016/5/9/chartex" xmlns:cx4="http://schemas.microsoft.com/office/drawing/2016/5/10/chartex" xmlns:cx5="http://schemas.microsoft.com/office/drawing/2016/5/11/chartex" xmlns:cx6="http://schemas.microsoft.com/office/drawing/2016/5/12/chartex" xmlns:cx7="http://schemas.microsoft.com/office/drawing/2016/5/13/chartex" xmlns:cx8="http://schemas.microsoft.com/office/drawing/2016/5/14/chartex" xmlns:mc="http://schemas.openxmlformats.org/markup-compatibility/2006" xmlns:aink="http://schemas.microsoft.com/office/drawing/2016/ink" xmlns:am3d="http://schemas.microsoft.com/office/drawing/2017/model3d" xmlns:o="urn:schemas-microsoft-com:office:office" xmlns:r="http://schemas.openxmlformats.org/officeDocument/2006/relationships" xmlns:m="http://schemas.openxmlformats.org/officeDocument/2006/math" xmlns:v="urn:schemas-microsoft-com:vml" xmlns:wp14="http://schemas.microsoft.com/office/word/2010/wordprocessingDrawing" xmlns:wp="http://schemas.openxmlformats.org/drawingml/2006/wordprocessingDrawing" xmlns:w10="urn:schemas-microsoft-com:office:word" xmlns:w="http://schemas.openxmlformats.org/wordprocessingml/2006/main" xmlns:w14="http://schemas.microsoft.com/office/word/2010/wordml" xmlns:w15="http://schemas.microsoft.com/office/word/2012/wordml" xmlns:w16cid="http://schemas.microsoft.com/office/word/2016/wordml/cid" xmlns:w16se="http://schemas.microsoft.com/office/word/2015/wordml/symex" xmlns:wpg="http://schemas.microsoft.com/office/word/2010/wordprocessingGroup" xmlns:wpi="http://schemas.microsoft.com/office/word/2010/wordprocessingInk" xmlns:wne="http://schemas.microsoft.com/office/word/2006/wordml" xmlns:wps="http://schemas.microsoft.com/office/word/2010/wordprocessingShape" mc:Ignorable="w14 w15 w16se w16cid wp14">
+<w15:people xmlns:wpc="http://schemas.microsoft.com/office/word/2010/wordprocessingCanvas" xmlns:mo="http://schemas.microsoft.com/office/mac/office/2008/main" xmlns:mc="http://schemas.openxmlformats.org/markup-compatibility/2006" xmlns:mv="urn:schemas-microsoft-com:mac:vml" xmlns:o="urn:schemas-microsoft-com:office:office" xmlns:r="http://schemas.openxmlformats.org/officeDocument/2006/relationships" xmlns:m="http://schemas.openxmlformats.org/officeDocument/2006/math" xmlns:v="urn:schemas-microsoft-com:vml" xmlns:wp14="http://schemas.microsoft.com/office/word/2010/wordprocessingDrawing" xmlns:wp="http://schemas.openxmlformats.org/drawingml/2006/wordprocessingDrawing" xmlns:w10="urn:schemas-microsoft-com:office:word" xmlns:w="http://schemas.openxmlformats.org/wordprocessingml/2006/main" xmlns:w14="http://schemas.microsoft.com/office/word/2010/wordml" xmlns:w15="http://schemas.microsoft.com/office/word/2012/wordml" xmlns:wpg="http://schemas.microsoft.com/office/word/2010/wordprocessingGroup" xmlns:wpi="http://schemas.microsoft.com/office/word/2010/wordprocessingInk" xmlns:wne="http://schemas.microsoft.com/office/word/2006/wordml" xmlns:wps="http://schemas.microsoft.com/office/word/2010/wordprocessingShape" mc:Ignorable="w14 w15 wp14">
   <w15:person w15:author="Olivier Bützberger">
     <w15:presenceInfo w15:providerId="Windows Live" w15:userId="0463938f86a77923"/>
   </w15:person>
@@ -803,7 +840,7 @@
 </file>
 
 <file path=word/styles.xml><?xml version="1.0" encoding="utf-8"?>
-<w:styles xmlns:mc="http://schemas.openxmlformats.org/markup-compatibility/2006" xmlns:r="http://schemas.openxmlformats.org/officeDocument/2006/relationships" xmlns:w="http://schemas.openxmlformats.org/wordprocessingml/2006/main" xmlns:w14="http://schemas.microsoft.com/office/word/2010/wordml" xmlns:w15="http://schemas.microsoft.com/office/word/2012/wordml" xmlns:w16cid="http://schemas.microsoft.com/office/word/2016/wordml/cid" xmlns:w16se="http://schemas.microsoft.com/office/word/2015/wordml/symex" mc:Ignorable="w14 w15 w16se w16cid">
+<w:styles xmlns:mc="http://schemas.openxmlformats.org/markup-compatibility/2006" xmlns:r="http://schemas.openxmlformats.org/officeDocument/2006/relationships" xmlns:w="http://schemas.openxmlformats.org/wordprocessingml/2006/main" xmlns:w14="http://schemas.microsoft.com/office/word/2010/wordml" xmlns:w15="http://schemas.microsoft.com/office/word/2012/wordml" mc:Ignorable="w14 w15">
   <w:docDefaults>
     <w:rPrDefault>
       <w:rPr>
@@ -819,7 +856,7 @@
       </w:pPr>
     </w:pPrDefault>
   </w:docDefaults>
-  <w:latentStyles w:defLockedState="0" w:defUIPriority="99" w:defSemiHidden="0" w:defUnhideWhenUsed="0" w:defQFormat="0" w:count="375">
+  <w:latentStyles w:defLockedState="0" w:defUIPriority="99" w:defSemiHidden="0" w:defUnhideWhenUsed="0" w:defQFormat="0" w:count="382">
     <w:lsdException w:name="Normal" w:uiPriority="0" w:qFormat="1"/>
     <w:lsdException w:name="heading 1" w:uiPriority="9" w:qFormat="1"/>
     <w:lsdException w:name="heading 2" w:semiHidden="1" w:uiPriority="9" w:unhideWhenUsed="1" w:qFormat="1"/>

</xml_diff>